<commit_message>
Bijna klaar voor 1.0RC1 publicatie
</commit_message>
<xml_diff>
--- a/1. dataspecificatie/20150619_Consultatie 096 en verwerking in 099.docx
+++ b/1. dataspecificatie/20150619_Consultatie 096 en verwerking in 099.docx
@@ -275,6 +275,15 @@
               </w:rPr>
               <w:t>099</w:t>
             </w:r>
+            <w:r>
+              <w:rPr>
+                <w:rFonts w:ascii="Verdana" w:eastAsia="Times New Roman" w:hAnsi="Verdana" w:cs="Arial"/>
+                <w:sz w:val="16"/>
+                <w:szCs w:val="16"/>
+                <w:lang w:eastAsia="nl-NL"/>
+              </w:rPr>
+              <w:t xml:space="preserve"> en 1.0RC1</w:t>
+            </w:r>
           </w:p>
         </w:tc>
         <w:tc>
@@ -447,7 +456,16 @@
                 <w:szCs w:val="16"/>
                 <w:lang w:eastAsia="nl-NL"/>
               </w:rPr>
-              <w:t xml:space="preserve"> 2015-11-10</w:t>
+              <w:t xml:space="preserve"> 2015-11-</w:t>
+            </w:r>
+            <w:r>
+              <w:rPr>
+                <w:rFonts w:ascii="Verdana" w:eastAsia="Times New Roman" w:hAnsi="Verdana" w:cs="Arial"/>
+                <w:sz w:val="16"/>
+                <w:szCs w:val="16"/>
+                <w:lang w:eastAsia="nl-NL"/>
+              </w:rPr>
+              <w:t>20</w:t>
             </w:r>
           </w:p>
         </w:tc>
@@ -14426,6 +14444,14 @@
                 <w:szCs w:val="16"/>
               </w:rPr>
             </w:pPr>
+            <w:r>
+              <w:rPr>
+                <w:rFonts w:ascii="Verdana" w:hAnsi="Verdana"/>
+                <w:sz w:val="16"/>
+                <w:szCs w:val="16"/>
+              </w:rPr>
+              <w:t>Aangrijpingspunt voor labels is nodig</w:t>
+            </w:r>
           </w:p>
         </w:tc>
         <w:tc>
@@ -14474,6 +14500,46 @@
                 <w:lang w:eastAsia="nl-NL"/>
               </w:rPr>
             </w:pPr>
+            <w:proofErr w:type="spellStart"/>
+            <w:r>
+              <w:rPr>
+                <w:rFonts w:ascii="Verdana" w:eastAsia="Times New Roman" w:hAnsi="Verdana" w:cs="Arial"/>
+                <w:sz w:val="16"/>
+                <w:szCs w:val="16"/>
+                <w:lang w:eastAsia="nl-NL"/>
+              </w:rPr>
+              <w:t>aangrijpingHorizontaal</w:t>
+            </w:r>
+            <w:proofErr w:type="spellEnd"/>
+            <w:r>
+              <w:rPr>
+                <w:rFonts w:ascii="Verdana" w:eastAsia="Times New Roman" w:hAnsi="Verdana" w:cs="Arial"/>
+                <w:sz w:val="16"/>
+                <w:szCs w:val="16"/>
+                <w:lang w:eastAsia="nl-NL"/>
+              </w:rPr>
+              <w:t xml:space="preserve"> en </w:t>
+            </w:r>
+            <w:proofErr w:type="spellStart"/>
+            <w:r>
+              <w:rPr>
+                <w:rFonts w:ascii="Verdana" w:eastAsia="Times New Roman" w:hAnsi="Verdana" w:cs="Arial"/>
+                <w:sz w:val="16"/>
+                <w:szCs w:val="16"/>
+                <w:lang w:eastAsia="nl-NL"/>
+              </w:rPr>
+              <w:t>aangrijpingVerticaal</w:t>
+            </w:r>
+            <w:proofErr w:type="spellEnd"/>
+            <w:r>
+              <w:rPr>
+                <w:rFonts w:ascii="Verdana" w:eastAsia="Times New Roman" w:hAnsi="Verdana" w:cs="Arial"/>
+                <w:sz w:val="16"/>
+                <w:szCs w:val="16"/>
+                <w:lang w:eastAsia="nl-NL"/>
+              </w:rPr>
+              <w:t xml:space="preserve"> toegevoegd, bij label</w:t>
+            </w:r>
           </w:p>
         </w:tc>
         <w:tc>
@@ -14497,6 +14563,17 @@
                 <w:lang w:eastAsia="nl-NL"/>
               </w:rPr>
             </w:pPr>
+            <w:proofErr w:type="spellStart"/>
+            <w:r>
+              <w:rPr>
+                <w:rFonts w:ascii="Verdana" w:eastAsia="Times New Roman" w:hAnsi="Verdana" w:cs="Arial"/>
+                <w:sz w:val="16"/>
+                <w:szCs w:val="16"/>
+                <w:lang w:eastAsia="nl-NL"/>
+              </w:rPr>
+              <w:t>ok</w:t>
+            </w:r>
+            <w:proofErr w:type="spellEnd"/>
           </w:p>
         </w:tc>
       </w:tr>
@@ -14602,6 +14679,50 @@
                 <w:szCs w:val="16"/>
               </w:rPr>
             </w:pPr>
+            <w:r>
+              <w:rPr>
+                <w:rFonts w:ascii="Verdana" w:hAnsi="Verdana"/>
+                <w:sz w:val="16"/>
+                <w:szCs w:val="16"/>
+              </w:rPr>
+              <w:t xml:space="preserve">Maak expliciet dat </w:t>
+            </w:r>
+            <w:proofErr w:type="spellStart"/>
+            <w:r>
+              <w:rPr>
+                <w:rFonts w:ascii="Verdana" w:hAnsi="Verdana"/>
+                <w:sz w:val="16"/>
+                <w:szCs w:val="16"/>
+              </w:rPr>
+              <w:t>containerleidingelement</w:t>
+            </w:r>
+            <w:proofErr w:type="spellEnd"/>
+            <w:r>
+              <w:rPr>
+                <w:rFonts w:ascii="Verdana" w:hAnsi="Verdana"/>
+                <w:sz w:val="16"/>
+                <w:szCs w:val="16"/>
+              </w:rPr>
+              <w:t xml:space="preserve">, kabelbed, mantelbuis, </w:t>
+            </w:r>
+            <w:proofErr w:type="spellStart"/>
+            <w:r>
+              <w:rPr>
+                <w:rFonts w:ascii="Verdana" w:hAnsi="Verdana"/>
+                <w:sz w:val="16"/>
+                <w:szCs w:val="16"/>
+              </w:rPr>
+              <w:t>duct</w:t>
+            </w:r>
+            <w:proofErr w:type="spellEnd"/>
+            <w:r>
+              <w:rPr>
+                <w:rFonts w:ascii="Verdana" w:hAnsi="Verdana"/>
+                <w:sz w:val="16"/>
+                <w:szCs w:val="16"/>
+              </w:rPr>
+              <w:t xml:space="preserve"> bij meerdere utiliteitsnetten kunnen horen.</w:t>
+            </w:r>
           </w:p>
         </w:tc>
         <w:tc>
@@ -14650,6 +14771,26 @@
                 <w:lang w:eastAsia="nl-NL"/>
               </w:rPr>
             </w:pPr>
+            <w:r>
+              <w:rPr>
+                <w:rFonts w:ascii="Verdana" w:eastAsia="Times New Roman" w:hAnsi="Verdana" w:cs="Arial"/>
+                <w:sz w:val="16"/>
+                <w:szCs w:val="16"/>
+                <w:lang w:eastAsia="nl-NL"/>
+              </w:rPr>
+              <w:t xml:space="preserve">Opgenomen als tekst in </w:t>
+            </w:r>
+            <w:proofErr w:type="spellStart"/>
+            <w:r>
+              <w:rPr>
+                <w:rFonts w:ascii="Verdana" w:eastAsia="Times New Roman" w:hAnsi="Verdana" w:cs="Arial"/>
+                <w:sz w:val="16"/>
+                <w:szCs w:val="16"/>
+                <w:lang w:eastAsia="nl-NL"/>
+              </w:rPr>
+              <w:t>doc</w:t>
+            </w:r>
+            <w:proofErr w:type="spellEnd"/>
           </w:p>
         </w:tc>
         <w:tc>
@@ -14673,6 +14814,17 @@
                 <w:lang w:eastAsia="nl-NL"/>
               </w:rPr>
             </w:pPr>
+            <w:proofErr w:type="spellStart"/>
+            <w:r>
+              <w:rPr>
+                <w:rFonts w:ascii="Verdana" w:eastAsia="Times New Roman" w:hAnsi="Verdana" w:cs="Arial"/>
+                <w:sz w:val="16"/>
+                <w:szCs w:val="16"/>
+                <w:lang w:eastAsia="nl-NL"/>
+              </w:rPr>
+              <w:t>ok</w:t>
+            </w:r>
+            <w:proofErr w:type="spellEnd"/>
           </w:p>
         </w:tc>
       </w:tr>

</xml_diff>